<commit_message>
lab 13 doc updated
</commit_message>
<xml_diff>
--- a/src/13/code/public/doc/connect4.docx
+++ b/src/13/code/public/doc/connect4.docx
@@ -20,7 +20,7 @@
     </w:p>
     <w:p>
       <w:pPr>
-        <w:pStyle w:val="Heading1"/>
+        <w:pStyle w:val="Heading2"/>
       </w:pPr>
       <w:r>
         <w:t>Installation</w:t>
@@ -72,25 +72,35 @@
           <w:ilvl w:val="0"/>
           <w:numId w:val="5"/>
         </w:numPr>
-      </w:pPr>
-      <w:r>
-        <w:t>Server Starten (</w:t>
+        <w:rPr>
+          <w:lang w:val="en-US"/>
+        </w:rPr>
+      </w:pPr>
+      <w:r>
+        <w:rPr>
+          <w:lang w:val="en-US"/>
+        </w:rPr>
+        <w:t xml:space="preserve">Server </w:t>
       </w:r>
       <w:proofErr w:type="spellStart"/>
       <w:r>
-        <w:t>console</w:t>
+        <w:rPr>
+          <w:lang w:val="en-US"/>
+        </w:rPr>
+        <w:t>Starten</w:t>
       </w:r>
       <w:proofErr w:type="spellEnd"/>
       <w:r>
-        <w:t xml:space="preserve">): </w:t>
-      </w:r>
-      <w:proofErr w:type="spellStart"/>
-      <w:r>
-        <w:t>node</w:t>
-      </w:r>
-      <w:proofErr w:type="spellEnd"/>
-      <w:r>
-        <w:t xml:space="preserve"> index.js</w:t>
+        <w:rPr>
+          <w:lang w:val="en-US"/>
+        </w:rPr>
+        <w:t xml:space="preserve"> (console): </w:t>
+      </w:r>
+      <w:r>
+        <w:rPr>
+          <w:lang w:val="en-US"/>
+        </w:rPr>
+        <w:t>node index.js</w:t>
       </w:r>
     </w:p>
     <w:p>
@@ -132,7 +142,7 @@
     </w:p>
     <w:p>
       <w:pPr>
-        <w:pStyle w:val="Heading1"/>
+        <w:pStyle w:val="Heading2"/>
       </w:pPr>
       <w:r>
         <w:t>Spielanleitung</w:t>
@@ -157,7 +167,7 @@
     </w:p>
     <w:p>
       <w:pPr>
-        <w:pStyle w:val="Heading1"/>
+        <w:pStyle w:val="Heading2"/>
       </w:pPr>
       <w:r>
         <w:t>Kernfunktionen</w:t>
@@ -233,6 +243,38 @@
       </w:r>
       <w:r>
         <w:t xml:space="preserve">: </w:t>
+      </w:r>
+      <w:r>
+        <w:t>Data-Model des Severs</w:t>
+      </w:r>
+    </w:p>
+    <w:p>
+      <w:pPr>
+        <w:pStyle w:val="ListParagraph"/>
+        <w:numPr>
+          <w:ilvl w:val="2"/>
+          <w:numId w:val="4"/>
+        </w:numPr>
+        <w:rPr>
+          <w:i/>
+          <w:iCs/>
+        </w:rPr>
+      </w:pPr>
+      <w:r>
+        <w:rPr>
+          <w:b/>
+          <w:bCs/>
+          <w:i/>
+          <w:iCs/>
+        </w:rPr>
+        <w:t>Hinweis</w:t>
+      </w:r>
+      <w:r>
+        <w:rPr>
+          <w:i/>
+          <w:iCs/>
+        </w:rPr>
+        <w:t>: Server-Option nur sichtbar, wenn eine Verbindung zum Server hergestellt werden konnte.</w:t>
       </w:r>
     </w:p>
     <w:p>
@@ -385,81 +427,155 @@
       <w:r>
         <w:t>Automatisch</w:t>
       </w:r>
+      <w:r>
+        <w:t xml:space="preserve">: </w:t>
+      </w:r>
+      <w:r>
+        <w:t>Erkennen, wenn ein Spieler gewonnen hat</w:t>
+      </w:r>
+      <w:r>
+        <w:t>.</w:t>
+      </w:r>
+    </w:p>
+    <w:p>
+      <w:pPr>
+        <w:pStyle w:val="Heading2"/>
+      </w:pPr>
+      <w:proofErr w:type="spellStart"/>
+      <w:r>
+        <w:t>SourceCode</w:t>
+      </w:r>
+      <w:proofErr w:type="spellEnd"/>
+    </w:p>
+    <w:p>
+      <w:r>
+        <w:t xml:space="preserve">Für jedes Praktikum wurde eine Kopie des vorhergehenden Teiles für das Mini-Projekt erstellt, sodass nicht alle Änderungen in </w:t>
+      </w:r>
+      <w:r>
+        <w:t xml:space="preserve">diesem Directory (Praktikum 13) nachvollzogen und so die Informationen ab dem Praktikum 8  (Start) </w:t>
+      </w:r>
+      <w:r>
+        <w:t>abgerufen werden können.</w:t>
+      </w:r>
+    </w:p>
+    <w:p>
+      <w:r>
+        <w:t>Alle Teilaufgaben wurden erfüllt</w:t>
+      </w:r>
+      <w:r>
+        <w:t xml:space="preserve">, wobei einzelne Elemente später als Aufgabe wieder entfernt oder ersetzt werden mussten (e.g. </w:t>
+      </w:r>
+      <w:proofErr w:type="spellStart"/>
+      <w:r>
+        <w:t>renderJSDON</w:t>
+      </w:r>
+      <w:proofErr w:type="spellEnd"/>
+      <w:r>
+        <w:t xml:space="preserve"> -&gt; </w:t>
+      </w:r>
+      <w:proofErr w:type="spellStart"/>
+      <w:r>
+        <w:t>render</w:t>
+      </w:r>
+      <w:proofErr w:type="spellEnd"/>
+      <w:r>
+        <w:t xml:space="preserve"> </w:t>
+      </w:r>
+      <w:r>
+        <w:t>mit</w:t>
+      </w:r>
+      <w:r>
+        <w:t xml:space="preserve"> </w:t>
+      </w:r>
+      <w:proofErr w:type="spellStart"/>
+      <w:r>
+        <w:t>SuiWeb</w:t>
+      </w:r>
+      <w:proofErr w:type="spellEnd"/>
+      <w:r>
+        <w:t>).</w:t>
+      </w:r>
+    </w:p>
+    <w:p>
+      <w:r>
+        <w:t>Für die Entwicklung und somit der ganze Erstellungsprozess wurde aufgrund von GitHub-Pages ein</w:t>
+      </w:r>
+      <w:r>
+        <w:t xml:space="preserve"> anderes Repository verwendet als für die Abgabe, um direkt auf das Connect4 zugreifen zu können.</w:t>
+      </w:r>
+    </w:p>
+    <w:p>
+      <w:pPr>
+        <w:pStyle w:val="Heading3"/>
+      </w:pPr>
+      <w:r>
+        <w:t>Repository</w:t>
+      </w:r>
     </w:p>
     <w:p>
       <w:pPr>
         <w:pStyle w:val="ListParagraph"/>
         <w:numPr>
-          <w:ilvl w:val="1"/>
-          <w:numId w:val="2"/>
+          <w:ilvl w:val="0"/>
+          <w:numId w:val="6"/>
         </w:numPr>
       </w:pPr>
-      <w:r>
-        <w:t>Erkennen, wenn ein Spieler gewonnen hat</w:t>
-      </w:r>
-    </w:p>
-    <w:p>
-      <w:pPr>
-        <w:pStyle w:val="Heading1"/>
-      </w:pPr>
-      <w:proofErr w:type="spellStart"/>
-      <w:r>
-        <w:t>SourceCode</w:t>
-      </w:r>
-      <w:proofErr w:type="spellEnd"/>
-    </w:p>
-    <w:p>
-      <w:r>
-        <w:t xml:space="preserve">Für jedes Praktikum wurde eine Kopie des vorhergehenden Teiles für das Mini-Projekt erstellt, sodass nicht alle Änderungen in </w:t>
-      </w:r>
-      <w:r>
-        <w:t xml:space="preserve">diesem Directory (Praktikum 13) nachvollzogen und so die Informationen ab dem Praktikum 8  (Start) </w:t>
-      </w:r>
-      <w:r>
-        <w:t>abgerufen werden können.</w:t>
-      </w:r>
-    </w:p>
-    <w:p>
-      <w:r>
-        <w:t>Alle Teilaufgaben wurden erfüllt</w:t>
-      </w:r>
-      <w:r>
-        <w:t xml:space="preserve">, wobei einzelne Elemente später als Aufgabe wieder entfernt oder ersetzt werden mussten (e.g. </w:t>
-      </w:r>
-      <w:proofErr w:type="spellStart"/>
-      <w:r>
-        <w:t>renderJSDON</w:t>
-      </w:r>
-      <w:proofErr w:type="spellEnd"/>
-      <w:r>
-        <w:t xml:space="preserve"> -&gt; </w:t>
-      </w:r>
-      <w:proofErr w:type="spellStart"/>
-      <w:r>
-        <w:t>render</w:t>
-      </w:r>
-      <w:proofErr w:type="spellEnd"/>
-      <w:r>
-        <w:t xml:space="preserve"> </w:t>
-      </w:r>
-      <w:r>
-        <w:t>mit</w:t>
-      </w:r>
-      <w:r>
-        <w:t xml:space="preserve"> </w:t>
-      </w:r>
-      <w:proofErr w:type="spellStart"/>
-      <w:r>
-        <w:t>SuiWeb</w:t>
-      </w:r>
-      <w:proofErr w:type="spellEnd"/>
-      <w:r>
-        <w:t>).</w:t>
-      </w:r>
-    </w:p>
-    <w:p>
-      <w:pPr>
-        <w:pStyle w:val="Heading1"/>
+      <w:hyperlink r:id="rId8" w:history="1">
+        <w:r>
+          <w:rPr>
+            <w:rStyle w:val="Hyperlink"/>
+          </w:rPr>
+          <w:t>https://github.com/Re4LyZed/wbe-praktikum</w:t>
+        </w:r>
+      </w:hyperlink>
+      <w:r>
+        <w:t xml:space="preserve"> (Privat, </w:t>
+      </w:r>
+      <w:r>
+        <w:rPr>
+          <w:u w:val="single"/>
+        </w:rPr>
+        <w:t>Entwicklung</w:t>
+      </w:r>
+      <w:r>
+        <w:t>)</w:t>
+      </w:r>
+    </w:p>
+    <w:p>
+      <w:pPr>
+        <w:pStyle w:val="ListParagraph"/>
+        <w:numPr>
+          <w:ilvl w:val="0"/>
+          <w:numId w:val="6"/>
+        </w:numPr>
+      </w:pPr>
+      <w:hyperlink r:id="rId9" w:history="1">
+        <w:r>
+          <w:rPr>
+            <w:rStyle w:val="Hyperlink"/>
+          </w:rPr>
+          <w:t>https://github.zhaw.ch/gerbero5/wbe-connect4</w:t>
+        </w:r>
+      </w:hyperlink>
+      <w:r>
+        <w:t xml:space="preserve"> (</w:t>
+      </w:r>
+      <w:r>
+        <w:t xml:space="preserve">Schule, </w:t>
+      </w:r>
+      <w:r>
+        <w:rPr>
+          <w:u w:val="single"/>
+        </w:rPr>
+        <w:t>Abgabe</w:t>
+      </w:r>
+      <w:r>
+        <w:t>)</w:t>
+      </w:r>
+    </w:p>
+    <w:p>
+      <w:pPr>
+        <w:pStyle w:val="Heading2"/>
       </w:pPr>
       <w:r>
         <w:t>Beteiligte</w:t>
@@ -481,8 +597,8 @@
       </w:r>
     </w:p>
     <w:sectPr>
-      <w:headerReference w:type="default" r:id="rId8"/>
-      <w:footerReference w:type="default" r:id="rId9"/>
+      <w:headerReference w:type="default" r:id="rId10"/>
+      <w:footerReference w:type="default" r:id="rId11"/>
       <w:pgSz w:w="11906" w:h="16838"/>
       <w:pgMar w:top="1440" w:right="1440" w:bottom="1440" w:left="1440" w:header="708" w:footer="708" w:gutter="0"/>
       <w:cols w:space="708"/>
@@ -543,7 +659,7 @@
       <w:rPr>
         <w:noProof/>
       </w:rPr>
-      <w:t>27.11.2022</w:t>
+      <w:t>15.12.2022</w:t>
     </w:r>
     <w:r>
       <w:rPr>
@@ -579,21 +695,11 @@
     <w:r>
       <w:t xml:space="preserve"> von </w:t>
     </w:r>
-    <w:r>
-      <w:fldChar w:fldCharType="begin"/>
-    </w:r>
-    <w:r>
-      <w:instrText xml:space="preserve"> NUMPAGES   \* MERGEFORMAT </w:instrText>
-    </w:r>
-    <w:r>
-      <w:fldChar w:fldCharType="separate"/>
-    </w:r>
-    <w:r>
-      <w:t>8</w:t>
-    </w:r>
-    <w:r>
-      <w:fldChar w:fldCharType="end"/>
-    </w:r>
+    <w:fldSimple w:instr=" NUMPAGES   \* MERGEFORMAT ">
+      <w:r>
+        <w:t>8</w:t>
+      </w:r>
+    </w:fldSimple>
   </w:p>
 </w:ftr>
 </file>
@@ -840,6 +946,119 @@
     </w:lvl>
   </w:abstractNum>
   <w:abstractNum w:abstractNumId="1" w15:restartNumberingAfterBreak="0">
+    <w:nsid w:val="12F04486"/>
+    <w:multiLevelType w:val="hybridMultilevel"/>
+    <w:tmpl w:val="3A820364"/>
+    <w:lvl w:ilvl="0" w:tplc="08070001">
+      <w:start w:val="1"/>
+      <w:numFmt w:val="bullet"/>
+      <w:lvlText w:val=""/>
+      <w:lvlJc w:val="left"/>
+      <w:pPr>
+        <w:ind w:left="720" w:hanging="360"/>
+      </w:pPr>
+      <w:rPr>
+        <w:rFonts w:ascii="Symbol" w:hAnsi="Symbol" w:hint="default"/>
+      </w:rPr>
+    </w:lvl>
+    <w:lvl w:ilvl="1" w:tplc="08070003" w:tentative="1">
+      <w:start w:val="1"/>
+      <w:numFmt w:val="bullet"/>
+      <w:lvlText w:val="o"/>
+      <w:lvlJc w:val="left"/>
+      <w:pPr>
+        <w:ind w:left="1440" w:hanging="360"/>
+      </w:pPr>
+      <w:rPr>
+        <w:rFonts w:ascii="Courier New" w:hAnsi="Courier New" w:cs="Courier New" w:hint="default"/>
+      </w:rPr>
+    </w:lvl>
+    <w:lvl w:ilvl="2" w:tplc="08070005" w:tentative="1">
+      <w:start w:val="1"/>
+      <w:numFmt w:val="bullet"/>
+      <w:lvlText w:val=""/>
+      <w:lvlJc w:val="left"/>
+      <w:pPr>
+        <w:ind w:left="2160" w:hanging="360"/>
+      </w:pPr>
+      <w:rPr>
+        <w:rFonts w:ascii="Wingdings" w:hAnsi="Wingdings" w:hint="default"/>
+      </w:rPr>
+    </w:lvl>
+    <w:lvl w:ilvl="3" w:tplc="08070001" w:tentative="1">
+      <w:start w:val="1"/>
+      <w:numFmt w:val="bullet"/>
+      <w:lvlText w:val=""/>
+      <w:lvlJc w:val="left"/>
+      <w:pPr>
+        <w:ind w:left="2880" w:hanging="360"/>
+      </w:pPr>
+      <w:rPr>
+        <w:rFonts w:ascii="Symbol" w:hAnsi="Symbol" w:hint="default"/>
+      </w:rPr>
+    </w:lvl>
+    <w:lvl w:ilvl="4" w:tplc="08070003" w:tentative="1">
+      <w:start w:val="1"/>
+      <w:numFmt w:val="bullet"/>
+      <w:lvlText w:val="o"/>
+      <w:lvlJc w:val="left"/>
+      <w:pPr>
+        <w:ind w:left="3600" w:hanging="360"/>
+      </w:pPr>
+      <w:rPr>
+        <w:rFonts w:ascii="Courier New" w:hAnsi="Courier New" w:cs="Courier New" w:hint="default"/>
+      </w:rPr>
+    </w:lvl>
+    <w:lvl w:ilvl="5" w:tplc="08070005" w:tentative="1">
+      <w:start w:val="1"/>
+      <w:numFmt w:val="bullet"/>
+      <w:lvlText w:val=""/>
+      <w:lvlJc w:val="left"/>
+      <w:pPr>
+        <w:ind w:left="4320" w:hanging="360"/>
+      </w:pPr>
+      <w:rPr>
+        <w:rFonts w:ascii="Wingdings" w:hAnsi="Wingdings" w:hint="default"/>
+      </w:rPr>
+    </w:lvl>
+    <w:lvl w:ilvl="6" w:tplc="08070001" w:tentative="1">
+      <w:start w:val="1"/>
+      <w:numFmt w:val="bullet"/>
+      <w:lvlText w:val=""/>
+      <w:lvlJc w:val="left"/>
+      <w:pPr>
+        <w:ind w:left="5040" w:hanging="360"/>
+      </w:pPr>
+      <w:rPr>
+        <w:rFonts w:ascii="Symbol" w:hAnsi="Symbol" w:hint="default"/>
+      </w:rPr>
+    </w:lvl>
+    <w:lvl w:ilvl="7" w:tplc="08070003" w:tentative="1">
+      <w:start w:val="1"/>
+      <w:numFmt w:val="bullet"/>
+      <w:lvlText w:val="o"/>
+      <w:lvlJc w:val="left"/>
+      <w:pPr>
+        <w:ind w:left="5760" w:hanging="360"/>
+      </w:pPr>
+      <w:rPr>
+        <w:rFonts w:ascii="Courier New" w:hAnsi="Courier New" w:cs="Courier New" w:hint="default"/>
+      </w:rPr>
+    </w:lvl>
+    <w:lvl w:ilvl="8" w:tplc="08070005" w:tentative="1">
+      <w:start w:val="1"/>
+      <w:numFmt w:val="bullet"/>
+      <w:lvlText w:val=""/>
+      <w:lvlJc w:val="left"/>
+      <w:pPr>
+        <w:ind w:left="6480" w:hanging="360"/>
+      </w:pPr>
+      <w:rPr>
+        <w:rFonts w:ascii="Wingdings" w:hAnsi="Wingdings" w:hint="default"/>
+      </w:rPr>
+    </w:lvl>
+  </w:abstractNum>
+  <w:abstractNum w:abstractNumId="2" w15:restartNumberingAfterBreak="0">
     <w:nsid w:val="312518A3"/>
     <w:multiLevelType w:val="hybridMultilevel"/>
     <w:tmpl w:val="BC767606"/>
@@ -952,7 +1171,7 @@
       </w:rPr>
     </w:lvl>
   </w:abstractNum>
-  <w:abstractNum w:abstractNumId="2" w15:restartNumberingAfterBreak="0">
+  <w:abstractNum w:abstractNumId="3" w15:restartNumberingAfterBreak="0">
     <w:nsid w:val="3A6872DC"/>
     <w:multiLevelType w:val="hybridMultilevel"/>
     <w:tmpl w:val="7D021FC6"/>
@@ -1065,7 +1284,7 @@
       </w:rPr>
     </w:lvl>
   </w:abstractNum>
-  <w:abstractNum w:abstractNumId="3" w15:restartNumberingAfterBreak="0">
+  <w:abstractNum w:abstractNumId="4" w15:restartNumberingAfterBreak="0">
     <w:nsid w:val="3CAD678A"/>
     <w:multiLevelType w:val="hybridMultilevel"/>
     <w:tmpl w:val="E9D8B7D2"/>
@@ -1178,7 +1397,7 @@
       </w:rPr>
     </w:lvl>
   </w:abstractNum>
-  <w:abstractNum w:abstractNumId="4" w15:restartNumberingAfterBreak="0">
+  <w:abstractNum w:abstractNumId="5" w15:restartNumberingAfterBreak="0">
     <w:nsid w:val="583534FE"/>
     <w:multiLevelType w:val="hybridMultilevel"/>
     <w:tmpl w:val="3196B538"/>
@@ -1292,19 +1511,22 @@
     </w:lvl>
   </w:abstractNum>
   <w:num w:numId="1">
+    <w:abstractNumId w:val="4"/>
+  </w:num>
+  <w:num w:numId="2">
+    <w:abstractNumId w:val="5"/>
+  </w:num>
+  <w:num w:numId="3">
     <w:abstractNumId w:val="3"/>
   </w:num>
-  <w:num w:numId="2">
-    <w:abstractNumId w:val="4"/>
-  </w:num>
-  <w:num w:numId="3">
+  <w:num w:numId="4">
     <w:abstractNumId w:val="2"/>
-  </w:num>
-  <w:num w:numId="4">
-    <w:abstractNumId w:val="1"/>
   </w:num>
   <w:num w:numId="5">
     <w:abstractNumId w:val="0"/>
+  </w:num>
+  <w:num w:numId="6">
+    <w:abstractNumId w:val="1"/>
   </w:num>
 </w:numbering>
 </file>

</xml_diff>

<commit_message>
lab 13 doc updated v3
</commit_message>
<xml_diff>
--- a/src/13/code/public/doc/connect4.docx
+++ b/src/13/code/public/doc/connect4.docx
@@ -41,29 +41,11 @@
         <w:t xml:space="preserve">enötigten Module </w:t>
       </w:r>
       <w:r>
-        <w:t>installieren (</w:t>
-      </w:r>
-      <w:proofErr w:type="spellStart"/>
-      <w:r>
-        <w:t>console</w:t>
-      </w:r>
-      <w:proofErr w:type="spellEnd"/>
-      <w:r>
-        <w:t xml:space="preserve">): </w:t>
-      </w:r>
-      <w:proofErr w:type="spellStart"/>
-      <w:r>
-        <w:t>npm</w:t>
-      </w:r>
-      <w:proofErr w:type="spellEnd"/>
-      <w:r>
-        <w:t xml:space="preserve"> </w:t>
-      </w:r>
-      <w:proofErr w:type="spellStart"/>
-      <w:r>
-        <w:t>install</w:t>
-      </w:r>
-      <w:proofErr w:type="spellEnd"/>
+        <w:t xml:space="preserve">installieren (console): </w:t>
+      </w:r>
+      <w:r>
+        <w:t>npm install</w:t>
+      </w:r>
     </w:p>
     <w:p>
       <w:pPr>
@@ -80,21 +62,7 @@
         <w:rPr>
           <w:lang w:val="en-US"/>
         </w:rPr>
-        <w:t xml:space="preserve">Server </w:t>
-      </w:r>
-      <w:proofErr w:type="spellStart"/>
-      <w:r>
-        <w:rPr>
-          <w:lang w:val="en-US"/>
-        </w:rPr>
-        <w:t>Starten</w:t>
-      </w:r>
-      <w:proofErr w:type="spellEnd"/>
-      <w:r>
-        <w:rPr>
-          <w:lang w:val="en-US"/>
-        </w:rPr>
-        <w:t xml:space="preserve"> (console): </w:t>
+        <w:t xml:space="preserve">Server Starten (console): </w:t>
       </w:r>
       <w:r>
         <w:rPr>
@@ -112,23 +80,7 @@
         </w:numPr>
       </w:pPr>
       <w:r>
-        <w:t>Spiel öffnen (</w:t>
-      </w:r>
-      <w:proofErr w:type="spellStart"/>
-      <w:r>
-        <w:t>user</w:t>
-      </w:r>
-      <w:proofErr w:type="spellEnd"/>
-      <w:r>
-        <w:t xml:space="preserve"> </w:t>
-      </w:r>
-      <w:proofErr w:type="spellStart"/>
-      <w:r>
-        <w:t>agent</w:t>
-      </w:r>
-      <w:proofErr w:type="spellEnd"/>
-      <w:r>
-        <w:t xml:space="preserve"> e.g. </w:t>
+        <w:t xml:space="preserve">Spiel öffnen (user agent e.g. </w:t>
       </w:r>
       <w:r>
         <w:t>Browser Firefox)</w:t>
@@ -206,29 +158,11 @@
         <w:t>Lokal</w:t>
       </w:r>
       <w:r>
-        <w:t xml:space="preserve"> (</w:t>
-      </w:r>
-      <w:proofErr w:type="spellStart"/>
-      <w:r>
-        <w:t>default</w:t>
-      </w:r>
-      <w:proofErr w:type="spellEnd"/>
-      <w:r>
-        <w:t xml:space="preserve">): </w:t>
-      </w:r>
-      <w:proofErr w:type="spellStart"/>
-      <w:r>
-        <w:t>localStorage</w:t>
-      </w:r>
-      <w:proofErr w:type="spellEnd"/>
-      <w:r>
-        <w:t xml:space="preserve"> des User </w:t>
-      </w:r>
-      <w:proofErr w:type="spellStart"/>
-      <w:r>
-        <w:t>Agents</w:t>
-      </w:r>
-      <w:proofErr w:type="spellEnd"/>
+        <w:t xml:space="preserve"> (default): </w:t>
+      </w:r>
+      <w:r>
+        <w:t>localStorage des User Agents</w:t>
+      </w:r>
     </w:p>
     <w:p>
       <w:pPr>
@@ -303,11 +237,9 @@
           <w:numId w:val="2"/>
         </w:numPr>
       </w:pPr>
-      <w:proofErr w:type="spellStart"/>
       <w:r>
         <w:t>Undo</w:t>
       </w:r>
-      <w:proofErr w:type="spellEnd"/>
       <w:r>
         <w:t xml:space="preserve">: </w:t>
       </w:r>
@@ -344,23 +276,7 @@
           <w:i/>
           <w:iCs/>
         </w:rPr>
-        <w:t xml:space="preserve">: </w:t>
-      </w:r>
-      <w:proofErr w:type="spellStart"/>
-      <w:r>
-        <w:rPr>
-          <w:i/>
-          <w:iCs/>
-        </w:rPr>
-        <w:t>Undo</w:t>
-      </w:r>
-      <w:proofErr w:type="spellEnd"/>
-      <w:r>
-        <w:rPr>
-          <w:i/>
-          <w:iCs/>
-        </w:rPr>
-        <w:t xml:space="preserve"> unmöglich unmittelbar nach Spielstart</w:t>
+        <w:t>: Undo unmöglich unmittelbar nach Spielstart</w:t>
       </w:r>
       <w:r>
         <w:rPr>
@@ -431,7 +347,16 @@
         <w:t xml:space="preserve">: </w:t>
       </w:r>
       <w:r>
-        <w:t>Erkennen, wenn ein Spieler gewonnen hat</w:t>
+        <w:t>Erkennen</w:t>
+      </w:r>
+      <w:r>
+        <w:t xml:space="preserve"> und informieren (</w:t>
+      </w:r>
+      <w:r>
+        <w:t>JS Alert)</w:t>
+      </w:r>
+      <w:r>
+        <w:t>, wenn ein Spieler gewonnen hat</w:t>
       </w:r>
       <w:r>
         <w:t>.</w:t>
@@ -441,11 +366,9 @@
       <w:pPr>
         <w:pStyle w:val="Heading2"/>
       </w:pPr>
-      <w:proofErr w:type="spellStart"/>
       <w:r>
         <w:t>SourceCode</w:t>
       </w:r>
-      <w:proofErr w:type="spellEnd"/>
     </w:p>
     <w:p>
       <w:r>
@@ -465,19 +388,12 @@
       <w:r>
         <w:t xml:space="preserve">, wobei einzelne Elemente später als Aufgabe wieder entfernt oder ersetzt werden mussten (e.g. </w:t>
       </w:r>
-      <w:proofErr w:type="spellStart"/>
-      <w:r>
-        <w:t>renderJSDON</w:t>
-      </w:r>
-      <w:proofErr w:type="spellEnd"/>
-      <w:r>
-        <w:t xml:space="preserve"> -&gt; </w:t>
-      </w:r>
-      <w:proofErr w:type="spellStart"/>
+      <w:r>
+        <w:t xml:space="preserve">renderJSDON -&gt; </w:t>
+      </w:r>
       <w:r>
         <w:t>render</w:t>
       </w:r>
-      <w:proofErr w:type="spellEnd"/>
       <w:r>
         <w:t xml:space="preserve"> </w:t>
       </w:r>
@@ -485,15 +401,7 @@
         <w:t>mit</w:t>
       </w:r>
       <w:r>
-        <w:t xml:space="preserve"> </w:t>
-      </w:r>
-      <w:proofErr w:type="spellStart"/>
-      <w:r>
-        <w:t>SuiWeb</w:t>
-      </w:r>
-      <w:proofErr w:type="spellEnd"/>
-      <w:r>
-        <w:t>).</w:t>
+        <w:t xml:space="preserve"> SuiWeb).</w:t>
       </w:r>
     </w:p>
     <w:p>
@@ -695,11 +603,21 @@
     <w:r>
       <w:t xml:space="preserve"> von </w:t>
     </w:r>
-    <w:fldSimple w:instr=" NUMPAGES   \* MERGEFORMAT ">
-      <w:r>
-        <w:t>8</w:t>
-      </w:r>
-    </w:fldSimple>
+    <w:r>
+      <w:fldChar w:fldCharType="begin"/>
+    </w:r>
+    <w:r>
+      <w:instrText xml:space="preserve"> NUMPAGES   \* MERGEFORMAT </w:instrText>
+    </w:r>
+    <w:r>
+      <w:fldChar w:fldCharType="separate"/>
+    </w:r>
+    <w:r>
+      <w:t>8</w:t>
+    </w:r>
+    <w:r>
+      <w:fldChar w:fldCharType="end"/>
+    </w:r>
   </w:p>
 </w:ftr>
 </file>

</xml_diff>

<commit_message>
lab 13 doc updated v4
</commit_message>
<xml_diff>
--- a/src/13/code/public/doc/connect4.docx
+++ b/src/13/code/public/doc/connect4.docx
@@ -24,6 +24,9 @@
       </w:pPr>
       <w:r>
         <w:t>Installation</w:t>
+      </w:r>
+      <w:r>
+        <w:t xml:space="preserve"> (Spiel mit Server)</w:t>
       </w:r>
     </w:p>
     <w:p>
@@ -462,7 +465,7 @@
           <w:rPr>
             <w:rStyle w:val="Hyperlink"/>
           </w:rPr>
-          <w:t>https://github.zhaw.ch/gerbero5/wbe-connect4</w:t>
+          <w:t>https://github.com/Re4LyZed/wbe-connect4-final</w:t>
         </w:r>
       </w:hyperlink>
       <w:r>
@@ -603,21 +606,11 @@
     <w:r>
       <w:t xml:space="preserve"> von </w:t>
     </w:r>
-    <w:r>
-      <w:fldChar w:fldCharType="begin"/>
-    </w:r>
-    <w:r>
-      <w:instrText xml:space="preserve"> NUMPAGES   \* MERGEFORMAT </w:instrText>
-    </w:r>
-    <w:r>
-      <w:fldChar w:fldCharType="separate"/>
-    </w:r>
-    <w:r>
-      <w:t>8</w:t>
-    </w:r>
-    <w:r>
-      <w:fldChar w:fldCharType="end"/>
-    </w:r>
+    <w:fldSimple w:instr=" NUMPAGES   \* MERGEFORMAT ">
+      <w:r>
+        <w:t>8</w:t>
+      </w:r>
+    </w:fldSimple>
   </w:p>
 </w:ftr>
 </file>
@@ -2204,6 +2197,18 @@
       <w:shd w:val="clear" w:color="auto" w:fill="E1DFDD"/>
     </w:rPr>
   </w:style>
+  <w:style w:type="character" w:styleId="FollowedHyperlink">
+    <w:name w:val="FollowedHyperlink"/>
+    <w:basedOn w:val="DefaultParagraphFont"/>
+    <w:uiPriority w:val="99"/>
+    <w:semiHidden/>
+    <w:unhideWhenUsed/>
+    <w:rsid w:val="00933901"/>
+    <w:rPr>
+      <w:color w:val="954F72" w:themeColor="followedHyperlink"/>
+      <w:u w:val="single"/>
+    </w:rPr>
+  </w:style>
 </w:styles>
 </file>
 

</xml_diff>

<commit_message>
README.md & connect4.pdf links updated
</commit_message>
<xml_diff>
--- a/src/13/code/public/doc/connect4.docx
+++ b/src/13/code/public/doc/connect4.docx
@@ -409,10 +409,16 @@
     </w:p>
     <w:p>
       <w:r>
-        <w:t>Für die Entwicklung und somit der ganze Erstellungsprozess wurde aufgrund von GitHub-Pages ein</w:t>
-      </w:r>
-      <w:r>
-        <w:t xml:space="preserve"> anderes Repository verwendet als für die Abgabe, um direkt auf das Connect4 zugreifen zu können.</w:t>
+        <w:t>G</w:t>
+      </w:r>
+      <w:r>
+        <w:t>ithub-Pages verweisst auf das README.md des Repositories</w:t>
+      </w:r>
+      <w:r>
+        <w:t>, welches wiederum den Link zu</w:t>
+      </w:r>
+      <w:r>
+        <w:t>r aktuellen Connect4 Version aufweisst.</w:t>
       </w:r>
     </w:p>
     <w:p>
@@ -430,25 +436,50 @@
           <w:ilvl w:val="0"/>
           <w:numId w:val="6"/>
         </w:numPr>
+        <w:rPr>
+          <w:rStyle w:val="Hyperlink"/>
+          <w:color w:val="auto"/>
+          <w:u w:val="none"/>
+          <w:lang w:val="en-US"/>
+        </w:rPr>
       </w:pPr>
       <w:hyperlink r:id="rId8" w:history="1">
         <w:r>
           <w:rPr>
             <w:rStyle w:val="Hyperlink"/>
+            <w:lang w:val="en-US"/>
           </w:rPr>
           <w:t>https://github.com/Re4LyZed/wbe-praktikum</w:t>
         </w:r>
       </w:hyperlink>
       <w:r>
-        <w:t xml:space="preserve"> (Privat, </w:t>
-      </w:r>
-      <w:r>
         <w:rPr>
-          <w:u w:val="single"/>
+          <w:lang w:val="en-US"/>
         </w:rPr>
-        <w:t>Entwicklung</w:t>
-      </w:r>
-      <w:r>
+        <w:t xml:space="preserve"> </w:t>
+      </w:r>
+      <w:r>
+        <w:rPr>
+          <w:lang w:val="en-US"/>
+        </w:rPr>
+        <w:t>(</w:t>
+      </w:r>
+      <w:r>
+        <w:rPr>
+          <w:lang w:val="en-US"/>
+        </w:rPr>
+        <w:t>GitHub-</w:t>
+      </w:r>
+      <w:r>
+        <w:rPr>
+          <w:lang w:val="en-US"/>
+        </w:rPr>
+        <w:t>Repository</w:t>
+      </w:r>
+      <w:r>
+        <w:rPr>
+          <w:lang w:val="en-US"/>
+        </w:rPr>
         <w:t>)</w:t>
       </w:r>
     </w:p>
@@ -459,29 +490,30 @@
           <w:ilvl w:val="0"/>
           <w:numId w:val="6"/>
         </w:numPr>
+        <w:rPr>
+          <w:lang w:val="en-US"/>
+        </w:rPr>
       </w:pPr>
       <w:hyperlink r:id="rId9" w:history="1">
         <w:r>
           <w:rPr>
             <w:rStyle w:val="Hyperlink"/>
+            <w:lang w:val="en-US"/>
           </w:rPr>
-          <w:t>https://github.com/Re4LyZed/wbe-connect4-final</w:t>
+          <w:t>https://re4lyzed.github.io/wbe-praktikum</w:t>
         </w:r>
       </w:hyperlink>
       <w:r>
-        <w:t xml:space="preserve"> (</w:t>
-      </w:r>
-      <w:r>
-        <w:t xml:space="preserve">Schule, </w:t>
-      </w:r>
-      <w:r>
         <w:rPr>
-          <w:u w:val="single"/>
+          <w:lang w:val="en-US"/>
         </w:rPr>
-        <w:t>Abgabe</w:t>
-      </w:r>
-      <w:r>
-        <w:t>)</w:t>
+        <w:t xml:space="preserve"> </w:t>
+      </w:r>
+      <w:r>
+        <w:rPr>
+          <w:lang w:val="en-US"/>
+        </w:rPr>
+        <w:t>(GitHub-Pages)</w:t>
       </w:r>
     </w:p>
     <w:p>
@@ -606,11 +638,21 @@
     <w:r>
       <w:t xml:space="preserve"> von </w:t>
     </w:r>
-    <w:fldSimple w:instr=" NUMPAGES   \* MERGEFORMAT ">
-      <w:r>
-        <w:t>8</w:t>
-      </w:r>
-    </w:fldSimple>
+    <w:r>
+      <w:fldChar w:fldCharType="begin"/>
+    </w:r>
+    <w:r>
+      <w:instrText xml:space="preserve"> NUMPAGES   \* MERGEFORMAT </w:instrText>
+    </w:r>
+    <w:r>
+      <w:fldChar w:fldCharType="separate"/>
+    </w:r>
+    <w:r>
+      <w:t>8</w:t>
+    </w:r>
+    <w:r>
+      <w:fldChar w:fldCharType="end"/>
+    </w:r>
   </w:p>
 </w:ftr>
 </file>

</xml_diff>